<commit_message>
Fixing errors in code smell 3 and pattern 2
</commit_message>
<xml_diff>
--- a/Project/Phase 1/Sprint2/Pedro Lourenço 57577/code_smell_element3.docx
+++ b/Project/Phase 1/Sprint2/Pedro Lourenço 57577/code_smell_element3.docx
@@ -585,7 +585,13 @@
       </w:r>
       <w:proofErr w:type="spellStart"/>
       <w:r>
-        <w:t>folloying</w:t>
+        <w:t>follo</w:t>
+      </w:r>
+      <w:r>
+        <w:t>w</w:t>
+      </w:r>
+      <w:r>
+        <w:t>ing</w:t>
       </w:r>
       <w:proofErr w:type="spellEnd"/>
       <w:r>

</xml_diff>